<commit_message>
Se realizan mejoras de Etapa_Preliminar1_8 y Etapa_Procesal_1_6
</commit_message>
<xml_diff>
--- a/output/templates_GCC/ArchivoF_1043193_1097.docx
+++ b/output/templates_GCC/ArchivoF_1043193_1097.docx
@@ -39,7 +39,7 @@
           <w:noProof/>
           <w:sz w:val="20"/>
         </w:rPr>
-        <w:t>DEAJGCC24-484</w:t>
+        <w:t>DEAJGCC24-518</w:t>
       </w:r>
       <w:r>
         <w:rPr>
@@ -113,7 +113,7 @@
           <w:sz w:val="20"/>
           <w:szCs w:val="20"/>
         </w:rPr>
-        <w:t>21 de noviembre de 2024</w:t>
+        <w:t>25 de noviembre de 2024</w:t>
       </w:r>
     </w:p>
     <w:p>
@@ -909,7 +909,7 @@
           <w:sz w:val="20"/>
           <w:lang w:eastAsia="es-CO"/>
         </w:rPr>
-        <w:t> ONCE MILLONES CINCUENTA Y NUEVE MIL NOVECIENTOS TRES PESOS M/CTE</w:t>
+        <w:t> PESOS M/CTE</w:t>
       </w:r>
       <w:r>
         <w:rPr>
@@ -958,7 +958,7 @@
           <w:sz w:val="20"/>
           <w:lang w:eastAsia="es-CO"/>
         </w:rPr>
-        <w:t>$ 11.059.903,00</w:t>
+        <w:t>-$ 69.247.394,02</w:t>
       </w:r>
       <w:r>
         <w:rPr>

</xml_diff>